<commit_message>
moved GUI files in implementation folder  & underlined candidates in scenerios
</commit_message>
<xml_diff>
--- a/Part A – System Analysis/3- Scenarios/Scenarios.docx
+++ b/Part A – System Analysis/3- Scenarios/Scenarios.docx
@@ -1432,11 +1432,20 @@
       </w:pPr>
       <w:proofErr w:type="gramStart"/>
       <w:r>
+        <w:rPr>
+          <w:u w:val="single"/>
+        </w:rPr>
         <w:t>User</w:t>
       </w:r>
       <w:proofErr w:type="gramEnd"/>
       <w:r>
-        <w:t xml:space="preserve"> access the system</w:t>
+        <w:t xml:space="preserve"> access the </w:t>
+      </w:r>
+      <w:r>
+        <w:rPr>
+          <w:u w:val="single"/>
+        </w:rPr>
+        <w:t>system</w:t>
       </w:r>
     </w:p>
     <w:p>
@@ -1448,7 +1457,19 @@
         <w:spacing w:after="0" w:line="276" w:lineRule="auto"/>
       </w:pPr>
       <w:r>
-        <w:t>User searches for desired destination</w:t>
+        <w:rPr>
+          <w:u w:val="single"/>
+        </w:rPr>
+        <w:t>User</w:t>
+      </w:r>
+      <w:r>
+        <w:t xml:space="preserve"> searches for desired </w:t>
+      </w:r>
+      <w:r>
+        <w:rPr>
+          <w:u w:val="single"/>
+        </w:rPr>
+        <w:t>destination</w:t>
       </w:r>
     </w:p>
     <w:p>
@@ -1460,10 +1481,31 @@
         <w:spacing w:after="0" w:line="276" w:lineRule="auto"/>
       </w:pPr>
       <w:r>
-        <w:t xml:space="preserve">System displays available flights from the </w:t>
+        <w:rPr>
+          <w:u w:val="single"/>
+        </w:rPr>
+        <w:t>System</w:t>
+      </w:r>
+      <w:r>
+        <w:t xml:space="preserve"> displays </w:t>
+      </w:r>
+      <w:r>
+        <w:t>available</w:t>
+      </w:r>
+      <w:r>
+        <w:rPr>
+          <w:u w:val="single"/>
+        </w:rPr>
+        <w:t xml:space="preserve"> flights</w:t>
+      </w:r>
+      <w:r>
+        <w:t xml:space="preserve"> from the </w:t>
       </w:r>
       <w:proofErr w:type="gramStart"/>
       <w:r>
+        <w:rPr>
+          <w:u w:val="single"/>
+        </w:rPr>
         <w:t>database</w:t>
       </w:r>
       <w:proofErr w:type="gramEnd"/>
@@ -1477,7 +1519,13 @@
         <w:spacing w:after="0" w:line="276" w:lineRule="auto"/>
       </w:pPr>
       <w:r>
-        <w:t xml:space="preserve">User browses the </w:t>
+        <w:rPr>
+          <w:u w:val="single"/>
+        </w:rPr>
+        <w:t>User</w:t>
+      </w:r>
+      <w:r>
+        <w:t xml:space="preserve"> browses the </w:t>
       </w:r>
       <w:proofErr w:type="gramStart"/>
       <w:r>
@@ -1494,10 +1542,22 @@
         <w:spacing w:after="0" w:line="276" w:lineRule="auto"/>
       </w:pPr>
       <w:r>
-        <w:t xml:space="preserve">User selects his desired </w:t>
+        <w:rPr>
+          <w:u w:val="single"/>
+        </w:rPr>
+        <w:t>User</w:t>
+      </w:r>
+      <w:r>
+        <w:t xml:space="preserve"> selects his </w:t>
+      </w:r>
+      <w:r>
+        <w:t xml:space="preserve">desired </w:t>
       </w:r>
       <w:proofErr w:type="gramStart"/>
       <w:r>
+        <w:rPr>
+          <w:u w:val="single"/>
+        </w:rPr>
         <w:t>flight</w:t>
       </w:r>
       <w:proofErr w:type="gramEnd"/>
@@ -1530,7 +1590,22 @@
         </w:rPr>
       </w:pPr>
       <w:r>
-        <w:t xml:space="preserve">User selects desired seat type from ordinary, comfort and business class </w:t>
+        <w:rPr>
+          <w:u w:val="single"/>
+        </w:rPr>
+        <w:t>User</w:t>
+      </w:r>
+      <w:r>
+        <w:t xml:space="preserve"> selects desired </w:t>
+      </w:r>
+      <w:r>
+        <w:rPr>
+          <w:u w:val="single"/>
+        </w:rPr>
+        <w:t>seat type</w:t>
+      </w:r>
+      <w:r>
+        <w:t xml:space="preserve"> from ordinary, comfort and business class </w:t>
       </w:r>
       <w:proofErr w:type="gramStart"/>
       <w:r>
@@ -1547,7 +1622,22 @@
         <w:spacing w:after="0" w:line="276" w:lineRule="auto"/>
       </w:pPr>
       <w:r>
-        <w:t xml:space="preserve">System searches the database for the seat info for the selected </w:t>
+        <w:rPr>
+          <w:u w:val="single"/>
+        </w:rPr>
+        <w:t>System</w:t>
+      </w:r>
+      <w:r>
+        <w:t xml:space="preserve"> searches the </w:t>
+      </w:r>
+      <w:r>
+        <w:rPr>
+          <w:u w:val="single"/>
+        </w:rPr>
+        <w:t>database</w:t>
+      </w:r>
+      <w:r>
+        <w:t xml:space="preserve"> for the seat info for the selected </w:t>
       </w:r>
       <w:proofErr w:type="gramStart"/>
       <w:r>
@@ -1564,7 +1654,22 @@
         <w:spacing w:after="0" w:line="276" w:lineRule="auto"/>
       </w:pPr>
       <w:r>
-        <w:t xml:space="preserve">System displays the seat info graphically as a seat </w:t>
+        <w:rPr>
+          <w:u w:val="single"/>
+        </w:rPr>
+        <w:t>System</w:t>
+      </w:r>
+      <w:r>
+        <w:t xml:space="preserve"> displays the </w:t>
+      </w:r>
+      <w:r>
+        <w:rPr>
+          <w:u w:val="single"/>
+        </w:rPr>
+        <w:t>seat info</w:t>
+      </w:r>
+      <w:r>
+        <w:t xml:space="preserve"> graphically as a seat </w:t>
       </w:r>
       <w:proofErr w:type="gramStart"/>
       <w:r>
@@ -1581,10 +1686,19 @@
         <w:spacing w:after="0" w:line="276" w:lineRule="auto"/>
       </w:pPr>
       <w:r>
-        <w:t xml:space="preserve">User selects their desired </w:t>
+        <w:rPr>
+          <w:u w:val="single"/>
+        </w:rPr>
+        <w:t>User</w:t>
+      </w:r>
+      <w:r>
+        <w:t xml:space="preserve"> selects their desired </w:t>
       </w:r>
       <w:proofErr w:type="gramStart"/>
       <w:r>
+        <w:rPr>
+          <w:u w:val="single"/>
+        </w:rPr>
         <w:t>seat</w:t>
       </w:r>
       <w:proofErr w:type="gramEnd"/>
@@ -1654,7 +1768,22 @@
         </w:rPr>
       </w:pPr>
       <w:r>
-        <w:t xml:space="preserve">System asks user to opt in for ticket cancellation </w:t>
+        <w:rPr>
+          <w:u w:val="single"/>
+        </w:rPr>
+        <w:t>System</w:t>
+      </w:r>
+      <w:r>
+        <w:t xml:space="preserve"> asks </w:t>
+      </w:r>
+      <w:r>
+        <w:rPr>
+          <w:u w:val="single"/>
+        </w:rPr>
+        <w:t>user</w:t>
+      </w:r>
+      <w:r>
+        <w:t xml:space="preserve"> to opt in for ticket cancellation </w:t>
       </w:r>
       <w:proofErr w:type="gramStart"/>
       <w:r>
@@ -1671,7 +1800,22 @@
         <w:spacing w:after="0" w:line="276" w:lineRule="auto"/>
       </w:pPr>
       <w:r>
-        <w:t xml:space="preserve">User decide whether he wants insurance or </w:t>
+        <w:rPr>
+          <w:u w:val="single"/>
+        </w:rPr>
+        <w:t>User</w:t>
+      </w:r>
+      <w:r>
+        <w:t xml:space="preserve"> decide whether he wants </w:t>
+      </w:r>
+      <w:r>
+        <w:rPr>
+          <w:u w:val="single"/>
+        </w:rPr>
+        <w:t>insurance</w:t>
+      </w:r>
+      <w:r>
+        <w:t xml:space="preserve"> or </w:t>
       </w:r>
       <w:proofErr w:type="gramStart"/>
       <w:r>
@@ -1688,7 +1832,22 @@
         <w:spacing w:after="0" w:line="276" w:lineRule="auto"/>
       </w:pPr>
       <w:r>
-        <w:t>System stores User option in Booking Info</w:t>
+        <w:rPr>
+          <w:u w:val="single"/>
+        </w:rPr>
+        <w:t>System</w:t>
+      </w:r>
+      <w:r>
+        <w:t xml:space="preserve"> stores </w:t>
+      </w:r>
+      <w:r>
+        <w:rPr>
+          <w:u w:val="single"/>
+        </w:rPr>
+        <w:t>User option</w:t>
+      </w:r>
+      <w:r>
+        <w:t xml:space="preserve"> in Booking Info</w:t>
       </w:r>
     </w:p>
     <w:p>
@@ -1719,10 +1878,19 @@
         </w:rPr>
       </w:pPr>
       <w:r>
-        <w:t xml:space="preserve">System displays cost to the </w:t>
+        <w:rPr>
+          <w:u w:val="single"/>
+        </w:rPr>
+        <w:t>System</w:t>
+      </w:r>
+      <w:r>
+        <w:t xml:space="preserve"> displays cost to the </w:t>
       </w:r>
       <w:proofErr w:type="gramStart"/>
       <w:r>
+        <w:rPr>
+          <w:u w:val="single"/>
+        </w:rPr>
         <w:t>User</w:t>
       </w:r>
       <w:proofErr w:type="gramEnd"/>
@@ -1736,7 +1904,22 @@
         <w:spacing w:after="0" w:line="276" w:lineRule="auto"/>
       </w:pPr>
       <w:r>
-        <w:t xml:space="preserve">User selects payment </w:t>
+        <w:rPr>
+          <w:u w:val="single"/>
+        </w:rPr>
+        <w:t>User</w:t>
+      </w:r>
+      <w:r>
+        <w:t xml:space="preserve"> selects </w:t>
+      </w:r>
+      <w:r>
+        <w:rPr>
+          <w:u w:val="single"/>
+        </w:rPr>
+        <w:t>payment</w:t>
+      </w:r>
+      <w:r>
+        <w:t xml:space="preserve"> </w:t>
       </w:r>
       <w:proofErr w:type="gramStart"/>
       <w:r>
@@ -1753,7 +1936,22 @@
         <w:spacing w:after="0" w:line="276" w:lineRule="auto"/>
       </w:pPr>
       <w:r>
-        <w:t xml:space="preserve">User enters payment </w:t>
+        <w:rPr>
+          <w:u w:val="single"/>
+        </w:rPr>
+        <w:t>User</w:t>
+      </w:r>
+      <w:r>
+        <w:t xml:space="preserve"> enters </w:t>
+      </w:r>
+      <w:r>
+        <w:rPr>
+          <w:u w:val="single"/>
+        </w:rPr>
+        <w:t>payment</w:t>
+      </w:r>
+      <w:r>
+        <w:t xml:space="preserve"> </w:t>
       </w:r>
       <w:proofErr w:type="gramStart"/>
       <w:r>
@@ -1770,10 +1968,25 @@
         <w:spacing w:after="0" w:line="276" w:lineRule="auto"/>
       </w:pPr>
       <w:r>
-        <w:t xml:space="preserve">Payment information is sent to the billing </w:t>
+        <w:rPr>
+          <w:u w:val="single"/>
+        </w:rPr>
+        <w:t>Payment</w:t>
+      </w:r>
+      <w:r>
+        <w:t xml:space="preserve"> information is sent to the </w:t>
+      </w:r>
+      <w:r>
+        <w:rPr>
+          <w:u w:val="single"/>
+        </w:rPr>
+        <w:t xml:space="preserve">billing </w:t>
       </w:r>
       <w:proofErr w:type="gramStart"/>
       <w:r>
+        <w:rPr>
+          <w:u w:val="single"/>
+        </w:rPr>
         <w:t>system</w:t>
       </w:r>
       <w:proofErr w:type="gramEnd"/>
@@ -1806,7 +2019,22 @@
         </w:rPr>
       </w:pPr>
       <w:r>
-        <w:t xml:space="preserve">Billing system generates receipt for ticket </w:t>
+        <w:rPr>
+          <w:u w:val="single"/>
+        </w:rPr>
+        <w:t>Billing system</w:t>
+      </w:r>
+      <w:r>
+        <w:t xml:space="preserve"> generates </w:t>
+      </w:r>
+      <w:r>
+        <w:rPr>
+          <w:u w:val="single"/>
+        </w:rPr>
+        <w:t>receipt</w:t>
+      </w:r>
+      <w:r>
+        <w:t xml:space="preserve"> for ticket </w:t>
       </w:r>
       <w:proofErr w:type="gramStart"/>
       <w:r>
@@ -1823,7 +2051,22 @@
         <w:spacing w:after="0" w:line="276" w:lineRule="auto"/>
       </w:pPr>
       <w:r>
-        <w:t xml:space="preserve">Billing system sends receipt to user via </w:t>
+        <w:rPr>
+          <w:u w:val="single"/>
+        </w:rPr>
+        <w:t>Billing system</w:t>
+      </w:r>
+      <w:r>
+        <w:t xml:space="preserve"> sends receipt to </w:t>
+      </w:r>
+      <w:r>
+        <w:rPr>
+          <w:u w:val="single"/>
+        </w:rPr>
+        <w:t>user</w:t>
+      </w:r>
+      <w:r>
+        <w:t xml:space="preserve"> via </w:t>
       </w:r>
       <w:proofErr w:type="gramStart"/>
       <w:r>
@@ -1859,10 +2102,19 @@
         </w:rPr>
       </w:pPr>
       <w:r>
-        <w:t xml:space="preserve">System retrieves information from </w:t>
+        <w:rPr>
+          <w:u w:val="single"/>
+        </w:rPr>
+        <w:t>System</w:t>
+      </w:r>
+      <w:r>
+        <w:t xml:space="preserve"> retrieves information from </w:t>
       </w:r>
       <w:proofErr w:type="gramStart"/>
       <w:r>
+        <w:rPr>
+          <w:u w:val="single"/>
+        </w:rPr>
         <w:t>database</w:t>
       </w:r>
       <w:proofErr w:type="gramEnd"/>
@@ -1876,10 +2128,19 @@
         <w:spacing w:after="0" w:line="276" w:lineRule="auto"/>
       </w:pPr>
       <w:r>
-        <w:t xml:space="preserve">System creates </w:t>
+        <w:rPr>
+          <w:u w:val="single"/>
+        </w:rPr>
+        <w:t>System</w:t>
+      </w:r>
+      <w:r>
+        <w:t xml:space="preserve"> creates </w:t>
       </w:r>
       <w:proofErr w:type="gramStart"/>
       <w:r>
+        <w:rPr>
+          <w:u w:val="single"/>
+        </w:rPr>
         <w:t>ticket</w:t>
       </w:r>
       <w:proofErr w:type="gramEnd"/>
@@ -1893,7 +2154,22 @@
         <w:spacing w:after="0" w:line="276" w:lineRule="auto"/>
       </w:pPr>
       <w:r>
-        <w:t xml:space="preserve">User receives ticket via </w:t>
+        <w:rPr>
+          <w:u w:val="single"/>
+        </w:rPr>
+        <w:t>User</w:t>
+      </w:r>
+      <w:r>
+        <w:t xml:space="preserve"> receives </w:t>
+      </w:r>
+      <w:r>
+        <w:rPr>
+          <w:u w:val="single"/>
+        </w:rPr>
+        <w:t>ticket</w:t>
+      </w:r>
+      <w:r>
+        <w:t xml:space="preserve"> via </w:t>
       </w:r>
       <w:proofErr w:type="gramStart"/>
       <w:r>
@@ -1929,10 +2205,25 @@
         </w:rPr>
       </w:pPr>
       <w:r>
-        <w:t xml:space="preserve">User cancels selected </w:t>
+        <w:rPr>
+          <w:u w:val="single"/>
+        </w:rPr>
+        <w:t>User</w:t>
+      </w:r>
+      <w:r>
+        <w:t xml:space="preserve"> cancels </w:t>
+      </w:r>
+      <w:r>
+        <w:rPr>
+          <w:u w:val="single"/>
+        </w:rPr>
+        <w:t xml:space="preserve">selected </w:t>
       </w:r>
       <w:proofErr w:type="gramStart"/>
       <w:r>
+        <w:rPr>
+          <w:u w:val="single"/>
+        </w:rPr>
         <w:t>flight</w:t>
       </w:r>
       <w:proofErr w:type="gramEnd"/>
@@ -1946,10 +2237,25 @@
         <w:spacing w:after="0" w:line="276" w:lineRule="auto"/>
       </w:pPr>
       <w:r>
-        <w:t xml:space="preserve">System checks whether user opted in for cancellation </w:t>
+        <w:rPr>
+          <w:u w:val="single"/>
+        </w:rPr>
+        <w:t>System</w:t>
+      </w:r>
+      <w:r>
+        <w:t xml:space="preserve"> checks whether user </w:t>
+      </w:r>
+      <w:r>
+        <w:rPr>
+          <w:u w:val="single"/>
+        </w:rPr>
+        <w:t xml:space="preserve">opted in for cancellation </w:t>
       </w:r>
       <w:proofErr w:type="gramStart"/>
       <w:r>
+        <w:rPr>
+          <w:u w:val="single"/>
+        </w:rPr>
         <w:t>insurance</w:t>
       </w:r>
       <w:proofErr w:type="gramEnd"/>
@@ -1963,7 +2269,25 @@
         <w:spacing w:after="0" w:line="276" w:lineRule="auto"/>
       </w:pPr>
       <w:r>
-        <w:t>If User has cancellation Insurance billing system refunds ticket price</w:t>
+        <w:t xml:space="preserve">If </w:t>
+      </w:r>
+      <w:r>
+        <w:rPr>
+          <w:u w:val="single"/>
+        </w:rPr>
+        <w:t>User</w:t>
+      </w:r>
+      <w:r>
+        <w:t xml:space="preserve"> has cancellation Insurance billing system refunds </w:t>
+      </w:r>
+      <w:r>
+        <w:rPr>
+          <w:u w:val="single"/>
+        </w:rPr>
+        <w:t>ticket</w:t>
+      </w:r>
+      <w:r>
+        <w:t xml:space="preserve"> price</w:t>
       </w:r>
     </w:p>
     <w:p>
@@ -1975,10 +2299,28 @@
         <w:spacing w:after="0" w:line="276" w:lineRule="auto"/>
       </w:pPr>
       <w:r>
-        <w:t xml:space="preserve">System removes booking info from </w:t>
+        <w:rPr>
+          <w:u w:val="single"/>
+        </w:rPr>
+        <w:t>System</w:t>
+      </w:r>
+      <w:r>
+        <w:t xml:space="preserve"> removes </w:t>
+      </w:r>
+      <w:r>
+        <w:rPr>
+          <w:u w:val="single"/>
+        </w:rPr>
+        <w:t>booking info</w:t>
+      </w:r>
+      <w:r>
+        <w:t xml:space="preserve"> from </w:t>
       </w:r>
       <w:proofErr w:type="gramStart"/>
       <w:r>
+        <w:rPr>
+          <w:u w:val="single"/>
+        </w:rPr>
         <w:t>database</w:t>
       </w:r>
       <w:proofErr w:type="gramEnd"/>
@@ -1992,7 +2334,13 @@
         <w:spacing w:after="0" w:line="276" w:lineRule="auto"/>
       </w:pPr>
       <w:r>
-        <w:t xml:space="preserve">User receives cancellation confirmation via </w:t>
+        <w:rPr>
+          <w:u w:val="single"/>
+        </w:rPr>
+        <w:t>User</w:t>
+      </w:r>
+      <w:r>
+        <w:t xml:space="preserve"> receives cancellation confirmation via </w:t>
       </w:r>
       <w:proofErr w:type="gramStart"/>
       <w:r>
@@ -2039,7 +2387,22 @@
         </w:rPr>
       </w:pPr>
       <w:r>
-        <w:t xml:space="preserve">System asks user for </w:t>
+        <w:rPr>
+          <w:u w:val="single"/>
+        </w:rPr>
+        <w:t>System</w:t>
+      </w:r>
+      <w:r>
+        <w:t xml:space="preserve"> asks </w:t>
+      </w:r>
+      <w:r>
+        <w:rPr>
+          <w:u w:val="single"/>
+        </w:rPr>
+        <w:t>user</w:t>
+      </w:r>
+      <w:r>
+        <w:t xml:space="preserve"> for </w:t>
       </w:r>
       <w:proofErr w:type="gramStart"/>
       <w:r>
@@ -2056,7 +2419,13 @@
         <w:spacing w:after="0" w:line="276" w:lineRule="auto"/>
       </w:pPr>
       <w:r>
-        <w:t>User inputs name, email address, and phone number</w:t>
+        <w:rPr>
+          <w:u w:val="single"/>
+        </w:rPr>
+        <w:t>User</w:t>
+      </w:r>
+      <w:r>
+        <w:t xml:space="preserve"> inputs name, email address, and phone number</w:t>
       </w:r>
     </w:p>
     <w:p>
@@ -2068,7 +2437,22 @@
         <w:spacing w:after="0" w:line="276" w:lineRule="auto"/>
       </w:pPr>
       <w:r>
-        <w:t>System stores cancellation insurance information</w:t>
+        <w:rPr>
+          <w:u w:val="single"/>
+        </w:rPr>
+        <w:t>System</w:t>
+      </w:r>
+      <w:r>
+        <w:t xml:space="preserve"> stores </w:t>
+      </w:r>
+      <w:r>
+        <w:rPr>
+          <w:u w:val="single"/>
+        </w:rPr>
+        <w:t>cancellation insurance</w:t>
+      </w:r>
+      <w:r>
+        <w:t xml:space="preserve"> information</w:t>
       </w:r>
     </w:p>
     <w:p>
@@ -2080,10 +2464,28 @@
         <w:spacing w:after="0" w:line="276" w:lineRule="auto"/>
       </w:pPr>
       <w:r>
-        <w:t xml:space="preserve">System sends the booking information to the </w:t>
+        <w:rPr>
+          <w:u w:val="single"/>
+        </w:rPr>
+        <w:t>System</w:t>
+      </w:r>
+      <w:r>
+        <w:t xml:space="preserve"> sends the </w:t>
+      </w:r>
+      <w:r>
+        <w:rPr>
+          <w:u w:val="single"/>
+        </w:rPr>
+        <w:t>booking information</w:t>
+      </w:r>
+      <w:r>
+        <w:t xml:space="preserve"> to the </w:t>
       </w:r>
       <w:proofErr w:type="gramStart"/>
       <w:r>
+        <w:rPr>
+          <w:u w:val="single"/>
+        </w:rPr>
         <w:t>database</w:t>
       </w:r>
       <w:proofErr w:type="gramEnd"/>
@@ -2116,10 +2518,19 @@
         </w:rPr>
       </w:pPr>
       <w:r>
-        <w:t xml:space="preserve">System displays cost to the </w:t>
+        <w:rPr>
+          <w:u w:val="single"/>
+        </w:rPr>
+        <w:t>System</w:t>
+      </w:r>
+      <w:r>
+        <w:t xml:space="preserve"> displays cost to the </w:t>
       </w:r>
       <w:proofErr w:type="gramStart"/>
       <w:r>
+        <w:rPr>
+          <w:u w:val="single"/>
+        </w:rPr>
         <w:t>User</w:t>
       </w:r>
       <w:proofErr w:type="gramEnd"/>
@@ -2133,7 +2544,22 @@
         <w:spacing w:after="0" w:line="276" w:lineRule="auto"/>
       </w:pPr>
       <w:r>
-        <w:t xml:space="preserve">User selects payment </w:t>
+        <w:rPr>
+          <w:u w:val="single"/>
+        </w:rPr>
+        <w:t>User</w:t>
+      </w:r>
+      <w:r>
+        <w:t xml:space="preserve"> selects </w:t>
+      </w:r>
+      <w:r>
+        <w:rPr>
+          <w:u w:val="single"/>
+        </w:rPr>
+        <w:t>payment</w:t>
+      </w:r>
+      <w:r>
+        <w:t xml:space="preserve"> </w:t>
       </w:r>
       <w:proofErr w:type="gramStart"/>
       <w:r>
@@ -2150,7 +2576,22 @@
         <w:spacing w:after="0" w:line="276" w:lineRule="auto"/>
       </w:pPr>
       <w:r>
-        <w:t xml:space="preserve">User enters payment </w:t>
+        <w:rPr>
+          <w:u w:val="single"/>
+        </w:rPr>
+        <w:t>User</w:t>
+      </w:r>
+      <w:r>
+        <w:t xml:space="preserve"> enters </w:t>
+      </w:r>
+      <w:r>
+        <w:rPr>
+          <w:u w:val="single"/>
+        </w:rPr>
+        <w:t>payment</w:t>
+      </w:r>
+      <w:r>
+        <w:t xml:space="preserve"> </w:t>
       </w:r>
       <w:proofErr w:type="gramStart"/>
       <w:r>
@@ -2167,10 +2608,25 @@
         <w:spacing w:after="0" w:line="276" w:lineRule="auto"/>
       </w:pPr>
       <w:r>
-        <w:t xml:space="preserve">Payment information is sent to the billing </w:t>
+        <w:rPr>
+          <w:u w:val="single"/>
+        </w:rPr>
+        <w:t>Payment</w:t>
+      </w:r>
+      <w:r>
+        <w:t xml:space="preserve"> information is sent to the </w:t>
+      </w:r>
+      <w:r>
+        <w:rPr>
+          <w:u w:val="single"/>
+        </w:rPr>
+        <w:t xml:space="preserve">billing </w:t>
       </w:r>
       <w:proofErr w:type="gramStart"/>
       <w:r>
+        <w:rPr>
+          <w:u w:val="single"/>
+        </w:rPr>
         <w:t>system</w:t>
       </w:r>
       <w:proofErr w:type="gramEnd"/>
@@ -2203,10 +2659,19 @@
         </w:rPr>
       </w:pPr>
       <w:r>
-        <w:t xml:space="preserve">User applies for </w:t>
+        <w:rPr>
+          <w:u w:val="single"/>
+        </w:rPr>
+        <w:t>User</w:t>
+      </w:r>
+      <w:r>
+        <w:t xml:space="preserve"> applies for </w:t>
       </w:r>
       <w:proofErr w:type="gramStart"/>
       <w:r>
+        <w:rPr>
+          <w:u w:val="single"/>
+        </w:rPr>
         <w:t>membership</w:t>
       </w:r>
       <w:proofErr w:type="gramEnd"/>
@@ -2219,8 +2684,19 @@
         </w:numPr>
         <w:spacing w:after="0" w:line="276" w:lineRule="auto"/>
       </w:pPr>
-      <w:r>
-        <w:t xml:space="preserve">Provides name, address, phone number, and email </w:t>
+      <w:commentRangeStart w:id="11"/>
+      <w:r>
+        <w:t xml:space="preserve">Provides </w:t>
+      </w:r>
+      <w:commentRangeEnd w:id="11"/>
+      <w:r>
+        <w:rPr>
+          <w:rStyle w:val="CommentReference"/>
+        </w:rPr>
+        <w:commentReference w:id="11"/>
+      </w:r>
+      <w:r>
+        <w:t xml:space="preserve">name, address, phone number, and email </w:t>
       </w:r>
       <w:proofErr w:type="gramStart"/>
       <w:r>
@@ -2237,7 +2713,31 @@
         <w:spacing w:after="0" w:line="276" w:lineRule="auto"/>
       </w:pPr>
       <w:r>
-        <w:t>The system stores user information in the database</w:t>
+        <w:t>S</w:t>
+      </w:r>
+      <w:r>
+        <w:rPr>
+          <w:u w:val="single"/>
+        </w:rPr>
+        <w:t>ystem</w:t>
+      </w:r>
+      <w:r>
+        <w:t xml:space="preserve"> stores </w:t>
+      </w:r>
+      <w:r>
+        <w:rPr>
+          <w:u w:val="single"/>
+        </w:rPr>
+        <w:t>user</w:t>
+      </w:r>
+      <w:r>
+        <w:t xml:space="preserve"> information in the </w:t>
+      </w:r>
+      <w:r>
+        <w:rPr>
+          <w:u w:val="single"/>
+        </w:rPr>
+        <w:t>database</w:t>
       </w:r>
     </w:p>
     <w:p>
@@ -2249,10 +2749,25 @@
         <w:spacing w:after="0" w:line="276" w:lineRule="auto"/>
       </w:pPr>
       <w:r>
-        <w:t xml:space="preserve">User becomes registered </w:t>
+        <w:rPr>
+          <w:u w:val="single"/>
+        </w:rPr>
+        <w:t>User</w:t>
+      </w:r>
+      <w:r>
+        <w:t xml:space="preserve"> becomes </w:t>
+      </w:r>
+      <w:r>
+        <w:rPr>
+          <w:u w:val="single"/>
+        </w:rPr>
+        <w:t xml:space="preserve">registered </w:t>
       </w:r>
       <w:proofErr w:type="gramStart"/>
       <w:r>
+        <w:rPr>
+          <w:u w:val="single"/>
+        </w:rPr>
         <w:t>user</w:t>
       </w:r>
       <w:proofErr w:type="gramEnd"/>
@@ -2264,8 +2779,8 @@
           <w:rFonts w:eastAsia="Arial"/>
         </w:rPr>
       </w:pPr>
-      <w:bookmarkStart w:id="11" w:name="_ej5ptm9aj164"/>
-      <w:bookmarkEnd w:id="11"/>
+      <w:bookmarkStart w:id="12" w:name="_ej5ptm9aj164"/>
+      <w:bookmarkEnd w:id="12"/>
       <w:r>
         <w:rPr>
           <w:rFonts w:eastAsia="Arial"/>
@@ -2285,10 +2800,19 @@
         </w:rPr>
       </w:pPr>
       <w:r>
-        <w:t xml:space="preserve">System retrieves registered emails from the </w:t>
+        <w:rPr>
+          <w:u w:val="single"/>
+        </w:rPr>
+        <w:t>System</w:t>
+      </w:r>
+      <w:r>
+        <w:t xml:space="preserve"> retrieves registered emails from the </w:t>
       </w:r>
       <w:proofErr w:type="gramStart"/>
       <w:r>
+        <w:rPr>
+          <w:u w:val="single"/>
+        </w:rPr>
         <w:t>database</w:t>
       </w:r>
       <w:proofErr w:type="gramEnd"/>
@@ -2302,10 +2826,22 @@
         <w:spacing w:after="0" w:line="276" w:lineRule="auto"/>
       </w:pPr>
       <w:r>
-        <w:t xml:space="preserve">System retrieves the monthly </w:t>
+        <w:rPr>
+          <w:u w:val="single"/>
+        </w:rPr>
+        <w:t>System</w:t>
+      </w:r>
+      <w:r>
+        <w:t xml:space="preserve"> retrieves the </w:t>
+      </w:r>
+      <w:r>
+        <w:t xml:space="preserve">monthly </w:t>
       </w:r>
       <w:proofErr w:type="gramStart"/>
       <w:r>
+        <w:rPr>
+          <w:u w:val="single"/>
+        </w:rPr>
         <w:t>newsletter</w:t>
       </w:r>
       <w:proofErr w:type="gramEnd"/>
@@ -2319,16 +2855,46 @@
         <w:spacing w:after="0" w:line="276" w:lineRule="auto"/>
       </w:pPr>
       <w:r>
-        <w:t xml:space="preserve">Email the </w:t>
+        <w:rPr>
+          <w:u w:val="single"/>
+        </w:rPr>
+        <w:t>System</w:t>
+      </w:r>
+      <w:r>
+        <w:t xml:space="preserve"> e</w:t>
+      </w:r>
+      <w:r>
+        <w:t>mail</w:t>
+      </w:r>
+      <w:r>
+        <w:t>s</w:t>
+      </w:r>
+      <w:r>
+        <w:t xml:space="preserve"> the </w:t>
+      </w:r>
+      <w:r>
+        <w:rPr>
+          <w:u w:val="single"/>
+        </w:rPr>
+        <w:t>newsletter</w:t>
+      </w:r>
+      <w:r>
+        <w:t xml:space="preserve"> to all the </w:t>
+      </w:r>
+      <w:r>
+        <w:rPr>
+          <w:u w:val="single"/>
+        </w:rPr>
+        <w:t>registered user</w:t>
+      </w:r>
+      <w:r>
+        <w:t xml:space="preserve"> at the start of the </w:t>
       </w:r>
       <w:proofErr w:type="gramStart"/>
       <w:r>
-        <w:t>news letter</w:t>
+        <w:t>month</w:t>
       </w:r>
       <w:proofErr w:type="gramEnd"/>
-      <w:r>
-        <w:t xml:space="preserve"> to all the registered user at the start of the month</w:t>
-      </w:r>
     </w:p>
     <w:p>
       <w:pPr>
@@ -2337,8 +2903,8 @@
           <w:rFonts w:eastAsia="Arial"/>
         </w:rPr>
       </w:pPr>
-      <w:bookmarkStart w:id="12" w:name="_95w0e9pkk5qq"/>
-      <w:bookmarkEnd w:id="12"/>
+      <w:bookmarkStart w:id="13" w:name="_95w0e9pkk5qq"/>
+      <w:bookmarkEnd w:id="13"/>
       <w:r>
         <w:rPr>
           <w:rFonts w:eastAsia="Arial"/>
@@ -2358,7 +2924,13 @@
         </w:rPr>
       </w:pPr>
       <w:r>
-        <w:t xml:space="preserve">Registered user enters information to receive </w:t>
+        <w:rPr>
+          <w:u w:val="single"/>
+        </w:rPr>
+        <w:t xml:space="preserve">Registered user </w:t>
+      </w:r>
+      <w:r>
+        <w:t xml:space="preserve">enters information to receive </w:t>
       </w:r>
       <w:proofErr w:type="gramStart"/>
       <w:r>
@@ -2375,10 +2947,28 @@
         <w:spacing w:after="0" w:line="276" w:lineRule="auto"/>
       </w:pPr>
       <w:r>
-        <w:t xml:space="preserve">System confirms registered user is on the </w:t>
+        <w:rPr>
+          <w:u w:val="single"/>
+        </w:rPr>
+        <w:t>System</w:t>
+      </w:r>
+      <w:r>
+        <w:t xml:space="preserve"> confirms </w:t>
+      </w:r>
+      <w:r>
+        <w:rPr>
+          <w:u w:val="single"/>
+        </w:rPr>
+        <w:t>registered user</w:t>
+      </w:r>
+      <w:r>
+        <w:t xml:space="preserve"> is on the </w:t>
       </w:r>
       <w:proofErr w:type="gramStart"/>
       <w:r>
+        <w:rPr>
+          <w:u w:val="single"/>
+        </w:rPr>
         <w:t>database</w:t>
       </w:r>
       <w:proofErr w:type="gramEnd"/>
@@ -2392,7 +2982,13 @@
         <w:spacing w:after="0" w:line="276" w:lineRule="auto"/>
       </w:pPr>
       <w:r>
-        <w:t xml:space="preserve">System applies discount to the </w:t>
+        <w:rPr>
+          <w:u w:val="single"/>
+        </w:rPr>
+        <w:t>System</w:t>
+      </w:r>
+      <w:r>
+        <w:t xml:space="preserve"> applies discount to the </w:t>
       </w:r>
       <w:proofErr w:type="gramStart"/>
       <w:r>
@@ -2409,10 +3005,25 @@
         <w:spacing w:after="0" w:line="276" w:lineRule="auto"/>
       </w:pPr>
       <w:r>
-        <w:t xml:space="preserve">Payment information is sent to the billing </w:t>
+        <w:rPr>
+          <w:u w:val="single"/>
+        </w:rPr>
+        <w:t>Payment information</w:t>
+      </w:r>
+      <w:r>
+        <w:t xml:space="preserve"> is sent to the </w:t>
+      </w:r>
+      <w:r>
+        <w:rPr>
+          <w:u w:val="single"/>
+        </w:rPr>
+        <w:t xml:space="preserve">billing </w:t>
       </w:r>
       <w:proofErr w:type="gramStart"/>
       <w:r>
+        <w:rPr>
+          <w:u w:val="single"/>
+        </w:rPr>
         <w:t>system</w:t>
       </w:r>
       <w:proofErr w:type="gramEnd"/>
@@ -2424,8 +3035,8 @@
           <w:rFonts w:eastAsia="Arial"/>
         </w:rPr>
       </w:pPr>
-      <w:bookmarkStart w:id="13" w:name="_7hpkuijo8qir"/>
-      <w:bookmarkEnd w:id="13"/>
+      <w:bookmarkStart w:id="14" w:name="_7hpkuijo8qir"/>
+      <w:bookmarkEnd w:id="14"/>
       <w:r>
         <w:rPr>
           <w:rFonts w:eastAsia="Arial"/>
@@ -2445,21 +3056,34 @@
         </w:rPr>
       </w:pPr>
       <w:r>
-        <w:t>Registered user applies for</w:t>
-      </w:r>
-      <w:commentRangeStart w:id="14"/>
-      <w:r>
-        <w:t xml:space="preserve"> credit card</w:t>
-      </w:r>
-      <w:commentRangeEnd w:id="14"/>
+        <w:rPr>
+          <w:u w:val="single"/>
+        </w:rPr>
+        <w:t>Registered user</w:t>
+      </w:r>
+      <w:r>
+        <w:t xml:space="preserve"> applies for</w:t>
+      </w:r>
+      <w:commentRangeStart w:id="15"/>
+      <w:r>
+        <w:t xml:space="preserve"> </w:t>
+      </w:r>
+      <w:r>
+        <w:rPr>
+          <w:u w:val="single"/>
+        </w:rPr>
+        <w:t>credit card</w:t>
+      </w:r>
+      <w:commentRangeEnd w:id="15"/>
       <w:r>
         <w:rPr>
           <w:rStyle w:val="CommentReference"/>
           <w:sz w:val="22"/>
           <w:szCs w:val="22"/>
+          <w:u w:val="single"/>
           <w:lang w:val="en-GB"/>
         </w:rPr>
-        <w:commentReference w:id="14"/>
+        <w:commentReference w:id="15"/>
       </w:r>
     </w:p>
     <w:p>
@@ -2471,10 +3095,28 @@
         <w:spacing w:after="0" w:line="276" w:lineRule="auto"/>
       </w:pPr>
       <w:r>
-        <w:t xml:space="preserve">System retrieves registered user information from </w:t>
+        <w:rPr>
+          <w:u w:val="single"/>
+        </w:rPr>
+        <w:t>System</w:t>
+      </w:r>
+      <w:r>
+        <w:t xml:space="preserve"> retrieves </w:t>
+      </w:r>
+      <w:r>
+        <w:rPr>
+          <w:u w:val="single"/>
+        </w:rPr>
+        <w:t>registered user</w:t>
+      </w:r>
+      <w:r>
+        <w:t xml:space="preserve"> information from </w:t>
       </w:r>
       <w:proofErr w:type="gramStart"/>
       <w:r>
+        <w:rPr>
+          <w:u w:val="single"/>
+        </w:rPr>
         <w:t>database</w:t>
       </w:r>
       <w:proofErr w:type="gramEnd"/>
@@ -2488,21 +3130,52 @@
         <w:spacing w:after="0" w:line="276" w:lineRule="auto"/>
       </w:pPr>
       <w:r>
-        <w:t xml:space="preserve">System sends registered User information to the </w:t>
-      </w:r>
-      <w:commentRangeStart w:id="15"/>
-      <w:r>
+        <w:rPr>
+          <w:u w:val="single"/>
+        </w:rPr>
+        <w:t>System</w:t>
+      </w:r>
+      <w:r>
+        <w:t xml:space="preserve"> sends </w:t>
+      </w:r>
+      <w:r>
+        <w:rPr>
+          <w:u w:val="single"/>
+        </w:rPr>
+        <w:t xml:space="preserve">registered </w:t>
+      </w:r>
+      <w:r>
+        <w:rPr>
+          <w:u w:val="single"/>
+        </w:rPr>
+        <w:t>u</w:t>
+      </w:r>
+      <w:r>
+        <w:rPr>
+          <w:u w:val="single"/>
+        </w:rPr>
+        <w:t>ser</w:t>
+      </w:r>
+      <w:r>
+        <w:t xml:space="preserve"> information to the </w:t>
+      </w:r>
+      <w:commentRangeStart w:id="16"/>
+      <w:r>
+        <w:rPr>
+          <w:u w:val="single"/>
+        </w:rPr>
         <w:t>bank</w:t>
       </w:r>
-      <w:commentRangeEnd w:id="15"/>
+      <w:commentRangeEnd w:id="16"/>
       <w:r>
         <w:rPr>
           <w:rStyle w:val="CommentReference"/>
           <w:sz w:val="22"/>
           <w:szCs w:val="22"/>
+          <w:u w:val="single"/>
           <w:lang w:val="en-GB"/>
         </w:rPr>
-        <w:commentReference w:id="15"/>
+        <w:commentReference w:id="16"/>
       </w:r>
       <w:r>
         <w:t xml:space="preserve"> to make a company </w:t>
@@ -2522,10 +3195,28 @@
         <w:spacing w:after="0" w:line="276" w:lineRule="auto"/>
       </w:pPr>
       <w:r>
-        <w:t xml:space="preserve">System updates registered user information in the </w:t>
+        <w:rPr>
+          <w:u w:val="single"/>
+        </w:rPr>
+        <w:t>System</w:t>
+      </w:r>
+      <w:r>
+        <w:t xml:space="preserve"> updates </w:t>
+      </w:r>
+      <w:r>
+        <w:rPr>
+          <w:u w:val="single"/>
+        </w:rPr>
+        <w:t>registered user</w:t>
+      </w:r>
+      <w:r>
+        <w:t xml:space="preserve"> information in the </w:t>
       </w:r>
       <w:proofErr w:type="gramStart"/>
       <w:r>
+        <w:rPr>
+          <w:u w:val="single"/>
+        </w:rPr>
         <w:t>database</w:t>
       </w:r>
       <w:proofErr w:type="gramEnd"/>
@@ -2537,8 +3228,8 @@
           <w:rFonts w:eastAsia="Arial"/>
         </w:rPr>
       </w:pPr>
-      <w:bookmarkStart w:id="16" w:name="_aktsjo429x65"/>
-      <w:bookmarkEnd w:id="16"/>
+      <w:bookmarkStart w:id="17" w:name="_aktsjo429x65"/>
+      <w:bookmarkEnd w:id="17"/>
       <w:r>
         <w:rPr>
           <w:rFonts w:eastAsia="Arial"/>
@@ -2558,7 +3249,40 @@
         </w:rPr>
       </w:pPr>
       <w:r>
-        <w:t xml:space="preserve">System checks database to see if a registered user hasn’t redeemed a companion ticket in the past </w:t>
+        <w:rPr>
+          <w:u w:val="single"/>
+        </w:rPr>
+        <w:t>System</w:t>
+      </w:r>
+      <w:r>
+        <w:t xml:space="preserve"> checks </w:t>
+      </w:r>
+      <w:r>
+        <w:rPr>
+          <w:u w:val="single"/>
+        </w:rPr>
+        <w:t>database</w:t>
+      </w:r>
+      <w:r>
+        <w:t xml:space="preserve"> to see if a </w:t>
+      </w:r>
+      <w:r>
+        <w:rPr>
+          <w:u w:val="single"/>
+        </w:rPr>
+        <w:t>registered user</w:t>
+      </w:r>
+      <w:r>
+        <w:t xml:space="preserve"> hasn’t redeemed a </w:t>
+      </w:r>
+      <w:r>
+        <w:rPr>
+          <w:u w:val="single"/>
+        </w:rPr>
+        <w:t>companion ticket</w:t>
+      </w:r>
+      <w:r>
+        <w:t xml:space="preserve"> in the past </w:t>
       </w:r>
       <w:proofErr w:type="gramStart"/>
       <w:r>
@@ -2575,10 +3299,34 @@
         <w:spacing w:after="0" w:line="276" w:lineRule="auto"/>
       </w:pPr>
       <w:r>
-        <w:t xml:space="preserve">System gives registered user free companion </w:t>
+        <w:rPr>
+          <w:u w:val="single"/>
+        </w:rPr>
+        <w:t>System</w:t>
+      </w:r>
+      <w:r>
+        <w:t xml:space="preserve"> gives </w:t>
+      </w:r>
+      <w:r>
+        <w:rPr>
+          <w:u w:val="single"/>
+        </w:rPr>
+        <w:t>registered user</w:t>
+      </w:r>
+      <w:r>
+        <w:t xml:space="preserve"> free </w:t>
+      </w:r>
+      <w:r>
+        <w:rPr>
+          <w:u w:val="single"/>
+        </w:rPr>
+        <w:t xml:space="preserve">companion </w:t>
       </w:r>
       <w:proofErr w:type="gramStart"/>
       <w:r>
+        <w:rPr>
+          <w:u w:val="single"/>
+        </w:rPr>
         <w:t>ticket</w:t>
       </w:r>
       <w:proofErr w:type="gramEnd"/>
@@ -2592,7 +3340,22 @@
         <w:spacing w:after="0" w:line="276" w:lineRule="auto"/>
       </w:pPr>
       <w:r>
-        <w:t xml:space="preserve">Registered user applies free companion ticket while booking </w:t>
+        <w:rPr>
+          <w:u w:val="single"/>
+        </w:rPr>
+        <w:t>Registered user</w:t>
+      </w:r>
+      <w:r>
+        <w:t xml:space="preserve"> applies free </w:t>
+      </w:r>
+      <w:r>
+        <w:rPr>
+          <w:u w:val="single"/>
+        </w:rPr>
+        <w:t>companion ticket</w:t>
+      </w:r>
+      <w:r>
+        <w:t xml:space="preserve"> while booking </w:t>
       </w:r>
       <w:proofErr w:type="gramStart"/>
       <w:r>
@@ -2607,8 +3370,8 @@
           <w:rFonts w:eastAsia="Arial"/>
         </w:rPr>
       </w:pPr>
-      <w:bookmarkStart w:id="17" w:name="_x6dypcwivecy"/>
-      <w:bookmarkEnd w:id="17"/>
+      <w:bookmarkStart w:id="18" w:name="_x6dypcwivecy"/>
+      <w:bookmarkEnd w:id="18"/>
       <w:r>
         <w:rPr>
           <w:rFonts w:eastAsia="Arial"/>
@@ -2628,7 +3391,22 @@
         </w:rPr>
       </w:pPr>
       <w:r>
-        <w:t>System admin/flight attendant searches for passenger list for a specific flight</w:t>
+        <w:rPr>
+          <w:u w:val="single"/>
+        </w:rPr>
+        <w:t>System admin</w:t>
+      </w:r>
+      <w:r>
+        <w:t xml:space="preserve">/flight attendant searches for </w:t>
+      </w:r>
+      <w:r>
+        <w:rPr>
+          <w:u w:val="single"/>
+        </w:rPr>
+        <w:t>passenger list</w:t>
+      </w:r>
+      <w:r>
+        <w:t xml:space="preserve"> for a specific flight</w:t>
       </w:r>
     </w:p>
     <w:p>
@@ -2640,10 +3418,28 @@
         <w:spacing w:after="0" w:line="276" w:lineRule="auto"/>
       </w:pPr>
       <w:r>
-        <w:t xml:space="preserve">System retrieves passenger list for the flight from the </w:t>
+        <w:rPr>
+          <w:u w:val="single"/>
+        </w:rPr>
+        <w:t>System</w:t>
+      </w:r>
+      <w:r>
+        <w:t xml:space="preserve"> retrieves </w:t>
+      </w:r>
+      <w:r>
+        <w:rPr>
+          <w:u w:val="single"/>
+        </w:rPr>
+        <w:t>passenger list</w:t>
+      </w:r>
+      <w:r>
+        <w:t xml:space="preserve"> for the flight from the </w:t>
       </w:r>
       <w:proofErr w:type="gramStart"/>
       <w:r>
+        <w:rPr>
+          <w:u w:val="single"/>
+        </w:rPr>
         <w:t>database</w:t>
       </w:r>
       <w:proofErr w:type="gramEnd"/>
@@ -2657,7 +3453,31 @@
         <w:spacing w:after="0" w:line="276" w:lineRule="auto"/>
       </w:pPr>
       <w:r>
-        <w:t xml:space="preserve">System displays passenger list to the system admin/ flight </w:t>
+        <w:rPr>
+          <w:u w:val="single"/>
+        </w:rPr>
+        <w:t>System</w:t>
+      </w:r>
+      <w:r>
+        <w:t xml:space="preserve"> displays </w:t>
+      </w:r>
+      <w:r>
+        <w:rPr>
+          <w:u w:val="single"/>
+        </w:rPr>
+        <w:t>passenger list</w:t>
+      </w:r>
+      <w:r>
+        <w:t xml:space="preserve"> to the </w:t>
+      </w:r>
+      <w:r>
+        <w:rPr>
+          <w:u w:val="single"/>
+        </w:rPr>
+        <w:t>system admin</w:t>
+      </w:r>
+      <w:r>
+        <w:t xml:space="preserve">/ flight </w:t>
       </w:r>
       <w:proofErr w:type="gramStart"/>
       <w:r>
@@ -2677,8 +3497,8 @@
           <w:rFonts w:eastAsia="Arial"/>
         </w:rPr>
       </w:pPr>
-      <w:bookmarkStart w:id="18" w:name="_20b9bx4fyh03"/>
-      <w:bookmarkEnd w:id="18"/>
+      <w:bookmarkStart w:id="19" w:name="_20b9bx4fyh03"/>
+      <w:bookmarkEnd w:id="19"/>
       <w:r>
         <w:rPr>
           <w:rFonts w:eastAsia="Arial"/>
@@ -2699,10 +3519,19 @@
         </w:rPr>
       </w:pPr>
       <w:r>
-        <w:t xml:space="preserve">System displays list of existing flights from the </w:t>
+        <w:rPr>
+          <w:u w:val="single"/>
+        </w:rPr>
+        <w:t>System</w:t>
+      </w:r>
+      <w:r>
+        <w:t xml:space="preserve"> displays list of existing flights from the </w:t>
       </w:r>
       <w:proofErr w:type="gramStart"/>
       <w:r>
+        <w:rPr>
+          <w:u w:val="single"/>
+        </w:rPr>
         <w:t>database</w:t>
       </w:r>
       <w:proofErr w:type="gramEnd"/>
@@ -2716,7 +3545,22 @@
         <w:spacing w:after="0" w:line="276" w:lineRule="auto"/>
       </w:pPr>
       <w:r>
-        <w:t xml:space="preserve">System admin can browse for a specific flight using its name, destination, origin, or date of </w:t>
+        <w:rPr>
+          <w:u w:val="single"/>
+        </w:rPr>
+        <w:t>System admin</w:t>
+      </w:r>
+      <w:r>
+        <w:t xml:space="preserve"> can </w:t>
+      </w:r>
+      <w:r>
+        <w:rPr>
+          <w:u w:val="single"/>
+        </w:rPr>
+        <w:t>browse for a specific flight</w:t>
+      </w:r>
+      <w:r>
+        <w:t xml:space="preserve"> using its name, destination, origin, or date of </w:t>
       </w:r>
       <w:proofErr w:type="gramStart"/>
       <w:r>
@@ -2733,7 +3577,22 @@
         <w:spacing w:after="0" w:line="276" w:lineRule="auto"/>
       </w:pPr>
       <w:r>
-        <w:t xml:space="preserve">System admin can choose to manage the flight information for that specific </w:t>
+        <w:rPr>
+          <w:u w:val="single"/>
+        </w:rPr>
+        <w:t>System admin</w:t>
+      </w:r>
+      <w:r>
+        <w:t xml:space="preserve"> can choose to manage the </w:t>
+      </w:r>
+      <w:r>
+        <w:rPr>
+          <w:u w:val="single"/>
+        </w:rPr>
+        <w:t>flight information</w:t>
+      </w:r>
+      <w:r>
+        <w:t xml:space="preserve"> for that specific </w:t>
       </w:r>
       <w:proofErr w:type="gramStart"/>
       <w:r>
@@ -2748,8 +3607,8 @@
           <w:rFonts w:eastAsia="Arial"/>
         </w:rPr>
       </w:pPr>
-      <w:bookmarkStart w:id="19" w:name="_ozzkv1ejg2mx"/>
-      <w:bookmarkEnd w:id="19"/>
+      <w:bookmarkStart w:id="20" w:name="_ozzkv1ejg2mx"/>
+      <w:bookmarkEnd w:id="20"/>
       <w:r>
         <w:rPr>
           <w:rFonts w:eastAsia="Arial"/>
@@ -2769,7 +3628,22 @@
         </w:rPr>
       </w:pPr>
       <w:r>
-        <w:t xml:space="preserve">System admin can view the list of crew members on the flight and remove them or add new crew </w:t>
+        <w:rPr>
+          <w:u w:val="single"/>
+        </w:rPr>
+        <w:t>System admin</w:t>
+      </w:r>
+      <w:r>
+        <w:t xml:space="preserve"> can view the </w:t>
+      </w:r>
+      <w:r>
+        <w:rPr>
+          <w:u w:val="single"/>
+        </w:rPr>
+        <w:t>list of crew members</w:t>
+      </w:r>
+      <w:r>
+        <w:t xml:space="preserve"> on the flight and remove them or add new crew </w:t>
       </w:r>
       <w:proofErr w:type="gramStart"/>
       <w:r>
@@ -2786,7 +3660,22 @@
         <w:spacing w:after="0" w:line="276" w:lineRule="auto"/>
       </w:pPr>
       <w:r>
-        <w:t xml:space="preserve">System admin can change aircraft used for the </w:t>
+        <w:rPr>
+          <w:u w:val="single"/>
+        </w:rPr>
+        <w:t>System admin</w:t>
+      </w:r>
+      <w:r>
+        <w:t xml:space="preserve"> can change </w:t>
+      </w:r>
+      <w:r>
+        <w:rPr>
+          <w:u w:val="single"/>
+        </w:rPr>
+        <w:t>aircraft</w:t>
+      </w:r>
+      <w:r>
+        <w:t xml:space="preserve"> used for the </w:t>
       </w:r>
       <w:proofErr w:type="gramStart"/>
       <w:r>
@@ -2803,10 +3692,25 @@
         <w:spacing w:after="0" w:line="276" w:lineRule="auto"/>
       </w:pPr>
       <w:r>
-        <w:t xml:space="preserve">System admin can change flight </w:t>
+        <w:rPr>
+          <w:u w:val="single"/>
+        </w:rPr>
+        <w:t>System admin</w:t>
+      </w:r>
+      <w:r>
+        <w:t xml:space="preserve"> can change </w:t>
+      </w:r>
+      <w:r>
+        <w:rPr>
+          <w:u w:val="single"/>
+        </w:rPr>
+        <w:t xml:space="preserve">flight </w:t>
       </w:r>
       <w:proofErr w:type="gramStart"/>
       <w:r>
+        <w:rPr>
+          <w:u w:val="single"/>
+        </w:rPr>
         <w:t>destination</w:t>
       </w:r>
       <w:proofErr w:type="gramEnd"/>
@@ -2820,10 +3724,25 @@
         <w:spacing w:after="0" w:line="276" w:lineRule="auto"/>
       </w:pPr>
       <w:r>
-        <w:t xml:space="preserve">System admin can change flight </w:t>
+        <w:rPr>
+          <w:u w:val="single"/>
+        </w:rPr>
+        <w:t>System admin</w:t>
+      </w:r>
+      <w:r>
+        <w:t xml:space="preserve"> can change </w:t>
+      </w:r>
+      <w:r>
+        <w:rPr>
+          <w:u w:val="single"/>
+        </w:rPr>
+        <w:t xml:space="preserve">flight </w:t>
       </w:r>
       <w:proofErr w:type="gramStart"/>
       <w:r>
+        <w:rPr>
+          <w:u w:val="single"/>
+        </w:rPr>
         <w:t>origin</w:t>
       </w:r>
       <w:proofErr w:type="gramEnd"/>
@@ -2837,7 +3756,13 @@
         <w:spacing w:after="0" w:line="276" w:lineRule="auto"/>
       </w:pPr>
       <w:r>
-        <w:t xml:space="preserve">System admin can change the date of departure for the </w:t>
+        <w:rPr>
+          <w:u w:val="single"/>
+        </w:rPr>
+        <w:t>System admin</w:t>
+      </w:r>
+      <w:r>
+        <w:t xml:space="preserve"> can change the date of departure for the </w:t>
       </w:r>
       <w:proofErr w:type="gramStart"/>
       <w:r>
@@ -2852,8 +3777,8 @@
           <w:rFonts w:eastAsia="Arial"/>
         </w:rPr>
       </w:pPr>
-      <w:bookmarkStart w:id="20" w:name="_t8xaq36sgir8"/>
-      <w:bookmarkEnd w:id="20"/>
+      <w:bookmarkStart w:id="21" w:name="_t8xaq36sgir8"/>
+      <w:bookmarkEnd w:id="21"/>
       <w:r>
         <w:rPr>
           <w:rFonts w:eastAsia="Arial"/>
@@ -2873,10 +3798,19 @@
         </w:rPr>
       </w:pPr>
       <w:r>
-        <w:t xml:space="preserve">System displays list of existing crew members hired by the company from the </w:t>
+        <w:rPr>
+          <w:u w:val="single"/>
+        </w:rPr>
+        <w:t>System</w:t>
+      </w:r>
+      <w:r>
+        <w:t xml:space="preserve"> displays list of existing crew members hired by the company from the </w:t>
       </w:r>
       <w:proofErr w:type="gramStart"/>
       <w:r>
+        <w:rPr>
+          <w:u w:val="single"/>
+        </w:rPr>
         <w:t>database</w:t>
       </w:r>
       <w:proofErr w:type="gramEnd"/>
@@ -2890,7 +3824,22 @@
         <w:spacing w:after="0" w:line="276" w:lineRule="auto"/>
       </w:pPr>
       <w:r>
-        <w:t xml:space="preserve">System admin can filter the crew list based on the flight they are on or their </w:t>
+        <w:rPr>
+          <w:u w:val="single"/>
+        </w:rPr>
+        <w:t>System admin</w:t>
+      </w:r>
+      <w:r>
+        <w:t xml:space="preserve"> can filter the </w:t>
+      </w:r>
+      <w:r>
+        <w:rPr>
+          <w:u w:val="single"/>
+        </w:rPr>
+        <w:t>crew list</w:t>
+      </w:r>
+      <w:r>
+        <w:t xml:space="preserve"> based on the flight they are on or their </w:t>
       </w:r>
       <w:proofErr w:type="gramStart"/>
       <w:r>
@@ -2907,10 +3856,19 @@
         <w:spacing w:after="0" w:line="276" w:lineRule="auto"/>
       </w:pPr>
       <w:r>
-        <w:t xml:space="preserve">System admin can add or remove a crew member from the crew list stored on the </w:t>
+        <w:rPr>
+          <w:u w:val="single"/>
+        </w:rPr>
+        <w:t>System admin</w:t>
+      </w:r>
+      <w:r>
+        <w:t xml:space="preserve"> can add or remove a crew member from the crew list stored on the </w:t>
       </w:r>
       <w:proofErr w:type="gramStart"/>
       <w:r>
+        <w:rPr>
+          <w:u w:val="single"/>
+        </w:rPr>
         <w:t>database</w:t>
       </w:r>
       <w:proofErr w:type="gramEnd"/>
@@ -2922,8 +3880,8 @@
           <w:rFonts w:eastAsia="Arial"/>
         </w:rPr>
       </w:pPr>
-      <w:bookmarkStart w:id="21" w:name="_rp6zvl2jxjwy"/>
-      <w:bookmarkEnd w:id="21"/>
+      <w:bookmarkStart w:id="22" w:name="_rp6zvl2jxjwy"/>
+      <w:bookmarkEnd w:id="22"/>
       <w:r>
         <w:rPr>
           <w:rFonts w:eastAsia="Arial"/>
@@ -2943,10 +3901,19 @@
         </w:rPr>
       </w:pPr>
       <w:r>
-        <w:t xml:space="preserve">System displays list of existing aircrafts owned by the company from the </w:t>
+        <w:rPr>
+          <w:u w:val="single"/>
+        </w:rPr>
+        <w:t>System</w:t>
+      </w:r>
+      <w:r>
+        <w:t xml:space="preserve"> displays list of existing aircrafts owned by the company from the </w:t>
       </w:r>
       <w:proofErr w:type="gramStart"/>
       <w:r>
+        <w:rPr>
+          <w:u w:val="single"/>
+        </w:rPr>
         <w:t>database</w:t>
       </w:r>
       <w:proofErr w:type="gramEnd"/>
@@ -2960,7 +3927,13 @@
         <w:spacing w:after="0" w:line="276" w:lineRule="auto"/>
       </w:pPr>
       <w:r>
-        <w:t xml:space="preserve">System admin can filter the aircraft list based on the flight or aircraft </w:t>
+        <w:rPr>
+          <w:u w:val="single"/>
+        </w:rPr>
+        <w:t>System admin</w:t>
+      </w:r>
+      <w:r>
+        <w:t xml:space="preserve"> can filter the aircraft list based on the flight or aircraft </w:t>
       </w:r>
       <w:proofErr w:type="gramStart"/>
       <w:r>
@@ -2980,7 +3953,13 @@
         <w:spacing w:after="0" w:line="276" w:lineRule="auto"/>
       </w:pPr>
       <w:r>
-        <w:t xml:space="preserve">System admin can add or remove aircrafts from the aircraft list stored on the </w:t>
+        <w:rPr>
+          <w:u w:val="single"/>
+        </w:rPr>
+        <w:t>System admin</w:t>
+      </w:r>
+      <w:r>
+        <w:t xml:space="preserve"> can add or remove aircrafts from the aircraft list stored on the </w:t>
       </w:r>
       <w:proofErr w:type="gramStart"/>
       <w:r>
@@ -2995,8 +3974,8 @@
           <w:rFonts w:eastAsia="Arial"/>
         </w:rPr>
       </w:pPr>
-      <w:bookmarkStart w:id="22" w:name="_x47zbrc5kybu"/>
-      <w:bookmarkEnd w:id="22"/>
+      <w:bookmarkStart w:id="23" w:name="_x47zbrc5kybu"/>
+      <w:bookmarkEnd w:id="23"/>
       <w:r>
         <w:rPr>
           <w:rFonts w:eastAsia="Arial"/>
@@ -3016,7 +3995,22 @@
         </w:rPr>
       </w:pPr>
       <w:r>
-        <w:t xml:space="preserve">System admin asks the system for the registered user </w:t>
+        <w:rPr>
+          <w:u w:val="single"/>
+        </w:rPr>
+        <w:t>System admin</w:t>
+      </w:r>
+      <w:r>
+        <w:t xml:space="preserve"> asks the system for the </w:t>
+      </w:r>
+      <w:r>
+        <w:rPr>
+          <w:u w:val="single"/>
+        </w:rPr>
+        <w:t>registered user</w:t>
+      </w:r>
+      <w:r>
+        <w:t xml:space="preserve"> </w:t>
       </w:r>
       <w:proofErr w:type="gramStart"/>
       <w:r>
@@ -3033,10 +4027,19 @@
         <w:spacing w:after="0" w:line="276" w:lineRule="auto"/>
       </w:pPr>
       <w:r>
-        <w:t xml:space="preserve">System retrieves the list from the </w:t>
+        <w:rPr>
+          <w:u w:val="single"/>
+        </w:rPr>
+        <w:t>System</w:t>
+      </w:r>
+      <w:r>
+        <w:t xml:space="preserve"> retrieves the list from the </w:t>
       </w:r>
       <w:proofErr w:type="gramStart"/>
       <w:r>
+        <w:rPr>
+          <w:u w:val="single"/>
+        </w:rPr>
         <w:t>database</w:t>
       </w:r>
       <w:proofErr w:type="gramEnd"/>
@@ -3050,7 +4053,13 @@
         <w:spacing w:after="0" w:line="276" w:lineRule="auto"/>
       </w:pPr>
       <w:r>
-        <w:t xml:space="preserve">System admin prints that </w:t>
+        <w:rPr>
+          <w:u w:val="single"/>
+        </w:rPr>
+        <w:t>System admin</w:t>
+      </w:r>
+      <w:r>
+        <w:t xml:space="preserve"> prints that </w:t>
       </w:r>
       <w:proofErr w:type="gramStart"/>
       <w:r>
@@ -3091,7 +4100,23 @@
       </w:r>
     </w:p>
   </w:comment>
-  <w:comment w:id="14" w:author="João Lutti" w:date="2023-11-10T22:22:00Z" w:initials="">
+  <w:comment w:id="11" w:author="Muneeb Ali" w:date="2023-11-27T21:58:00Z" w:initials="MA">
+    <w:p>
+      <w:pPr>
+        <w:pStyle w:val="CommentText"/>
+      </w:pPr>
+      <w:r>
+        <w:rPr>
+          <w:rStyle w:val="CommentReference"/>
+        </w:rPr>
+        <w:annotationRef/>
+      </w:r>
+      <w:r>
+        <w:t>MISSING</w:t>
+      </w:r>
+    </w:p>
+  </w:comment>
+  <w:comment w:id="15" w:author="João Lutti" w:date="2023-11-10T22:22:00Z" w:initials="">
     <w:p>
       <w:pPr>
         <w:widowControl w:val="0"/>
@@ -3108,7 +4133,7 @@
       </w:r>
     </w:p>
   </w:comment>
-  <w:comment w:id="15" w:author="Christy Guirguis" w:date="2023-11-10T22:21:00Z" w:initials="">
+  <w:comment w:id="16" w:author="Christy Guirguis" w:date="2023-11-10T22:21:00Z" w:initials="">
     <w:p>
       <w:pPr>
         <w:widowControl w:val="0"/>
@@ -3131,6 +4156,7 @@
 <file path=word/commentsExtended.xml><?xml version="1.0" encoding="utf-8"?>
 <w15:commentsEx xmlns:wpc="http://schemas.microsoft.com/office/word/2010/wordprocessingCanvas" xmlns:cx="http://schemas.microsoft.com/office/drawing/2014/chartex" xmlns:cx1="http://schemas.microsoft.com/office/drawing/2015/9/8/chartex" xmlns:cx2="http://schemas.microsoft.com/office/drawing/2015/10/21/chartex" xmlns:cx3="http://schemas.microsoft.com/office/drawing/2016/5/9/chartex" xmlns:cx4="http://schemas.microsoft.com/office/drawing/2016/5/10/chartex" xmlns:cx5="http://schemas.microsoft.com/office/drawing/2016/5/11/chartex" xmlns:cx6="http://schemas.microsoft.com/office/drawing/2016/5/12/chartex" xmlns:cx7="http://schemas.microsoft.com/office/drawing/2016/5/13/chartex" xmlns:cx8="http://schemas.microsoft.com/office/drawing/2016/5/14/chartex" xmlns:mc="http://schemas.openxmlformats.org/markup-compatibility/2006" xmlns:aink="http://schemas.microsoft.com/office/drawing/2016/ink" xmlns:am3d="http://schemas.microsoft.com/office/drawing/2017/model3d" xmlns:o="urn:schemas-microsoft-com:office:office" xmlns:oel="http://schemas.microsoft.com/office/2019/extlst" xmlns:r="http://schemas.openxmlformats.org/officeDocument/2006/relationships" xmlns:m="http://schemas.openxmlformats.org/officeDocument/2006/math" xmlns:v="urn:schemas-microsoft-com:vml" xmlns:wp14="http://schemas.microsoft.com/office/word/2010/wordprocessingDrawing" xmlns:wp="http://schemas.openxmlformats.org/drawingml/2006/wordprocessingDrawing" xmlns:w10="urn:schemas-microsoft-com:office:word" xmlns:w="http://schemas.openxmlformats.org/wordprocessingml/2006/main" xmlns:w14="http://schemas.microsoft.com/office/word/2010/wordml" xmlns:w15="http://schemas.microsoft.com/office/word/2012/wordml" xmlns:w16cex="http://schemas.microsoft.com/office/word/2018/wordml/cex" xmlns:w16cid="http://schemas.microsoft.com/office/word/2016/wordml/cid" xmlns:w16="http://schemas.microsoft.com/office/word/2018/wordml" xmlns:w16sdtdh="http://schemas.microsoft.com/office/word/2020/wordml/sdtdatahash" xmlns:w16se="http://schemas.microsoft.com/office/word/2015/wordml/symex" xmlns:wpg="http://schemas.microsoft.com/office/word/2010/wordprocessingGroup" xmlns:wpi="http://schemas.microsoft.com/office/word/2010/wordprocessingInk" xmlns:wne="http://schemas.microsoft.com/office/word/2006/wordml" xmlns:wps="http://schemas.microsoft.com/office/word/2010/wordprocessingShape" mc:Ignorable="w14 w15 w16se w16cid w16 w16cex w16sdtdh wp14">
   <w15:commentEx w15:paraId="2B4F367C" w15:done="0"/>
+  <w15:commentEx w15:paraId="496D3176" w15:done="0"/>
   <w15:commentEx w15:paraId="18E9F5D0" w15:done="0"/>
   <w15:commentEx w15:paraId="6287D9F8" w15:done="0"/>
 </w15:commentsEx>
@@ -3139,6 +4165,7 @@
 <file path=word/commentsExtensible.xml><?xml version="1.0" encoding="utf-8"?>
 <w16cex:commentsExtensible xmlns:wpc="http://schemas.microsoft.com/office/word/2010/wordprocessingCanvas" xmlns:cx="http://schemas.microsoft.com/office/drawing/2014/chartex" xmlns:cx1="http://schemas.microsoft.com/office/drawing/2015/9/8/chartex" xmlns:cx2="http://schemas.microsoft.com/office/drawing/2015/10/21/chartex" xmlns:cx3="http://schemas.microsoft.com/office/drawing/2016/5/9/chartex" xmlns:cx4="http://schemas.microsoft.com/office/drawing/2016/5/10/chartex" xmlns:cx5="http://schemas.microsoft.com/office/drawing/2016/5/11/chartex" xmlns:cx6="http://schemas.microsoft.com/office/drawing/2016/5/12/chartex" xmlns:cx7="http://schemas.microsoft.com/office/drawing/2016/5/13/chartex" xmlns:cx8="http://schemas.microsoft.com/office/drawing/2016/5/14/chartex" xmlns:cr="http://schemas.microsoft.com/office/comments/2020/reactions" xmlns:mc="http://schemas.openxmlformats.org/markup-compatibility/2006" xmlns:aink="http://schemas.microsoft.com/office/drawing/2016/ink" xmlns:am3d="http://schemas.microsoft.com/office/drawing/2017/model3d" xmlns:o="urn:schemas-microsoft-com:office:office" xmlns:oel="http://schemas.microsoft.com/office/2019/extlst" xmlns:r="http://schemas.openxmlformats.org/officeDocument/2006/relationships" xmlns:m="http://schemas.openxmlformats.org/officeDocument/2006/math" xmlns:v="urn:schemas-microsoft-com:vml" xmlns:wp14="http://schemas.microsoft.com/office/word/2010/wordprocessingDrawing" xmlns:wp="http://schemas.openxmlformats.org/drawingml/2006/wordprocessingDrawing" xmlns:w10="urn:schemas-microsoft-com:office:word" xmlns:w="http://schemas.openxmlformats.org/wordprocessingml/2006/main" xmlns:w14="http://schemas.microsoft.com/office/word/2010/wordml" xmlns:w15="http://schemas.microsoft.com/office/word/2012/wordml" xmlns:w16cex="http://schemas.microsoft.com/office/word/2018/wordml/cex" xmlns:w16cid="http://schemas.microsoft.com/office/word/2016/wordml/cid" xmlns:w16="http://schemas.microsoft.com/office/word/2018/wordml" xmlns:w16sdtdh="http://schemas.microsoft.com/office/word/2020/wordml/sdtdatahash" xmlns:w16se="http://schemas.microsoft.com/office/word/2015/wordml/symex" xmlns:wpg="http://schemas.microsoft.com/office/word/2010/wordprocessingGroup" xmlns:wpi="http://schemas.microsoft.com/office/word/2010/wordprocessingInk" xmlns:wne="http://schemas.microsoft.com/office/word/2006/wordml" xmlns:wps="http://schemas.microsoft.com/office/word/2010/wordprocessingShape" mc:Ignorable="w14 w15 w16se w16cid w16 w16cex w16sdtdh cr wp14">
   <w16cex:commentExtensible w16cex:durableId="5FB06B31" w16cex:dateUtc="2023-11-14T00:49:00Z"/>
+  <w16cex:commentExtensible w16cex:durableId="145B050B" w16cex:dateUtc="2023-11-28T04:58:00Z"/>
   <w16cex:commentExtensible w16cex:durableId="4543783A" w16cex:dateUtc="2023-11-14T00:49:00Z"/>
   <w16cex:commentExtensible w16cex:durableId="12CCBC78" w16cex:dateUtc="2023-11-14T00:49:00Z"/>
 </w16cex:commentsExtensible>
@@ -3147,6 +4174,7 @@
 <file path=word/commentsIds.xml><?xml version="1.0" encoding="utf-8"?>
 <w16cid:commentsIds xmlns:wpc="http://schemas.microsoft.com/office/word/2010/wordprocessingCanvas" xmlns:cx="http://schemas.microsoft.com/office/drawing/2014/chartex" xmlns:cx1="http://schemas.microsoft.com/office/drawing/2015/9/8/chartex" xmlns:cx2="http://schemas.microsoft.com/office/drawing/2015/10/21/chartex" xmlns:cx3="http://schemas.microsoft.com/office/drawing/2016/5/9/chartex" xmlns:cx4="http://schemas.microsoft.com/office/drawing/2016/5/10/chartex" xmlns:cx5="http://schemas.microsoft.com/office/drawing/2016/5/11/chartex" xmlns:cx6="http://schemas.microsoft.com/office/drawing/2016/5/12/chartex" xmlns:cx7="http://schemas.microsoft.com/office/drawing/2016/5/13/chartex" xmlns:cx8="http://schemas.microsoft.com/office/drawing/2016/5/14/chartex" xmlns:mc="http://schemas.openxmlformats.org/markup-compatibility/2006" xmlns:aink="http://schemas.microsoft.com/office/drawing/2016/ink" xmlns:am3d="http://schemas.microsoft.com/office/drawing/2017/model3d" xmlns:o="urn:schemas-microsoft-com:office:office" xmlns:oel="http://schemas.microsoft.com/office/2019/extlst" xmlns:r="http://schemas.openxmlformats.org/officeDocument/2006/relationships" xmlns:m="http://schemas.openxmlformats.org/officeDocument/2006/math" xmlns:v="urn:schemas-microsoft-com:vml" xmlns:wp14="http://schemas.microsoft.com/office/word/2010/wordprocessingDrawing" xmlns:wp="http://schemas.openxmlformats.org/drawingml/2006/wordprocessingDrawing" xmlns:w10="urn:schemas-microsoft-com:office:word" xmlns:w="http://schemas.openxmlformats.org/wordprocessingml/2006/main" xmlns:w14="http://schemas.microsoft.com/office/word/2010/wordml" xmlns:w15="http://schemas.microsoft.com/office/word/2012/wordml" xmlns:w16cex="http://schemas.microsoft.com/office/word/2018/wordml/cex" xmlns:w16cid="http://schemas.microsoft.com/office/word/2016/wordml/cid" xmlns:w16="http://schemas.microsoft.com/office/word/2018/wordml" xmlns:w16sdtdh="http://schemas.microsoft.com/office/word/2020/wordml/sdtdatahash" xmlns:w16se="http://schemas.microsoft.com/office/word/2015/wordml/symex" xmlns:wpg="http://schemas.microsoft.com/office/word/2010/wordprocessingGroup" xmlns:wpi="http://schemas.microsoft.com/office/word/2010/wordprocessingInk" xmlns:wne="http://schemas.microsoft.com/office/word/2006/wordml" xmlns:wps="http://schemas.microsoft.com/office/word/2010/wordprocessingShape" mc:Ignorable="w14 w15 w16se w16cid w16 w16cex w16sdtdh wp14">
   <w16cid:commentId w16cid:paraId="2B4F367C" w16cid:durableId="5FB06B31"/>
+  <w16cid:commentId w16cid:paraId="496D3176" w16cid:durableId="145B050B"/>
   <w16cid:commentId w16cid:paraId="18E9F5D0" w16cid:durableId="4543783A"/>
   <w16cid:commentId w16cid:paraId="6287D9F8" w16cid:durableId="12CCBC78"/>
 </w16cid:commentsIds>
@@ -6397,245 +7425,73 @@
   </w:num>
   <w:num w:numId="4" w16cid:durableId="249585978">
     <w:abstractNumId w:val="4"/>
-    <w:lvlOverride w:ilvl="0"/>
-    <w:lvlOverride w:ilvl="1"/>
-    <w:lvlOverride w:ilvl="2"/>
-    <w:lvlOverride w:ilvl="3"/>
-    <w:lvlOverride w:ilvl="4"/>
-    <w:lvlOverride w:ilvl="5"/>
-    <w:lvlOverride w:ilvl="6"/>
-    <w:lvlOverride w:ilvl="7"/>
-    <w:lvlOverride w:ilvl="8"/>
   </w:num>
   <w:num w:numId="5" w16cid:durableId="500125191">
     <w:abstractNumId w:val="21"/>
-    <w:lvlOverride w:ilvl="0"/>
-    <w:lvlOverride w:ilvl="1"/>
-    <w:lvlOverride w:ilvl="2"/>
-    <w:lvlOverride w:ilvl="3"/>
-    <w:lvlOverride w:ilvl="4"/>
-    <w:lvlOverride w:ilvl="5"/>
-    <w:lvlOverride w:ilvl="6"/>
-    <w:lvlOverride w:ilvl="7"/>
-    <w:lvlOverride w:ilvl="8"/>
   </w:num>
   <w:num w:numId="6" w16cid:durableId="244194607">
     <w:abstractNumId w:val="16"/>
-    <w:lvlOverride w:ilvl="0"/>
-    <w:lvlOverride w:ilvl="1"/>
-    <w:lvlOverride w:ilvl="2"/>
-    <w:lvlOverride w:ilvl="3"/>
-    <w:lvlOverride w:ilvl="4"/>
-    <w:lvlOverride w:ilvl="5"/>
-    <w:lvlOverride w:ilvl="6"/>
-    <w:lvlOverride w:ilvl="7"/>
-    <w:lvlOverride w:ilvl="8"/>
   </w:num>
   <w:num w:numId="7" w16cid:durableId="550700721">
     <w:abstractNumId w:val="19"/>
-    <w:lvlOverride w:ilvl="0"/>
-    <w:lvlOverride w:ilvl="1"/>
-    <w:lvlOverride w:ilvl="2"/>
-    <w:lvlOverride w:ilvl="3"/>
-    <w:lvlOverride w:ilvl="4"/>
-    <w:lvlOverride w:ilvl="5"/>
-    <w:lvlOverride w:ilvl="6"/>
-    <w:lvlOverride w:ilvl="7"/>
-    <w:lvlOverride w:ilvl="8"/>
   </w:num>
   <w:num w:numId="8" w16cid:durableId="1640844965">
     <w:abstractNumId w:val="15"/>
-    <w:lvlOverride w:ilvl="0"/>
-    <w:lvlOverride w:ilvl="1"/>
-    <w:lvlOverride w:ilvl="2"/>
-    <w:lvlOverride w:ilvl="3"/>
-    <w:lvlOverride w:ilvl="4"/>
-    <w:lvlOverride w:ilvl="5"/>
-    <w:lvlOverride w:ilvl="6"/>
-    <w:lvlOverride w:ilvl="7"/>
-    <w:lvlOverride w:ilvl="8"/>
   </w:num>
   <w:num w:numId="9" w16cid:durableId="1064138879">
     <w:abstractNumId w:val="8"/>
-    <w:lvlOverride w:ilvl="0"/>
-    <w:lvlOverride w:ilvl="1"/>
-    <w:lvlOverride w:ilvl="2"/>
-    <w:lvlOverride w:ilvl="3"/>
-    <w:lvlOverride w:ilvl="4"/>
-    <w:lvlOverride w:ilvl="5"/>
-    <w:lvlOverride w:ilvl="6"/>
-    <w:lvlOverride w:ilvl="7"/>
-    <w:lvlOverride w:ilvl="8"/>
   </w:num>
   <w:num w:numId="10" w16cid:durableId="881749198">
     <w:abstractNumId w:val="2"/>
-    <w:lvlOverride w:ilvl="0"/>
-    <w:lvlOverride w:ilvl="1"/>
-    <w:lvlOverride w:ilvl="2"/>
-    <w:lvlOverride w:ilvl="3"/>
-    <w:lvlOverride w:ilvl="4"/>
-    <w:lvlOverride w:ilvl="5"/>
-    <w:lvlOverride w:ilvl="6"/>
-    <w:lvlOverride w:ilvl="7"/>
-    <w:lvlOverride w:ilvl="8"/>
   </w:num>
   <w:num w:numId="11" w16cid:durableId="860554652">
     <w:abstractNumId w:val="6"/>
-    <w:lvlOverride w:ilvl="0"/>
-    <w:lvlOverride w:ilvl="1"/>
-    <w:lvlOverride w:ilvl="2"/>
-    <w:lvlOverride w:ilvl="3"/>
-    <w:lvlOverride w:ilvl="4"/>
-    <w:lvlOverride w:ilvl="5"/>
-    <w:lvlOverride w:ilvl="6"/>
-    <w:lvlOverride w:ilvl="7"/>
-    <w:lvlOverride w:ilvl="8"/>
   </w:num>
   <w:num w:numId="12" w16cid:durableId="395586783">
     <w:abstractNumId w:val="12"/>
-    <w:lvlOverride w:ilvl="0"/>
-    <w:lvlOverride w:ilvl="1"/>
-    <w:lvlOverride w:ilvl="2"/>
-    <w:lvlOverride w:ilvl="3"/>
-    <w:lvlOverride w:ilvl="4"/>
-    <w:lvlOverride w:ilvl="5"/>
-    <w:lvlOverride w:ilvl="6"/>
-    <w:lvlOverride w:ilvl="7"/>
-    <w:lvlOverride w:ilvl="8"/>
   </w:num>
   <w:num w:numId="13" w16cid:durableId="668598346">
     <w:abstractNumId w:val="1"/>
-    <w:lvlOverride w:ilvl="0"/>
-    <w:lvlOverride w:ilvl="1"/>
-    <w:lvlOverride w:ilvl="2"/>
-    <w:lvlOverride w:ilvl="3"/>
-    <w:lvlOverride w:ilvl="4"/>
-    <w:lvlOverride w:ilvl="5"/>
-    <w:lvlOverride w:ilvl="6"/>
-    <w:lvlOverride w:ilvl="7"/>
-    <w:lvlOverride w:ilvl="8"/>
   </w:num>
   <w:num w:numId="14" w16cid:durableId="1092508365">
     <w:abstractNumId w:val="14"/>
-    <w:lvlOverride w:ilvl="0"/>
-    <w:lvlOverride w:ilvl="1"/>
-    <w:lvlOverride w:ilvl="2"/>
-    <w:lvlOverride w:ilvl="3"/>
-    <w:lvlOverride w:ilvl="4"/>
-    <w:lvlOverride w:ilvl="5"/>
-    <w:lvlOverride w:ilvl="6"/>
-    <w:lvlOverride w:ilvl="7"/>
-    <w:lvlOverride w:ilvl="8"/>
   </w:num>
   <w:num w:numId="15" w16cid:durableId="219294484">
     <w:abstractNumId w:val="11"/>
-    <w:lvlOverride w:ilvl="0"/>
-    <w:lvlOverride w:ilvl="1"/>
-    <w:lvlOverride w:ilvl="2"/>
-    <w:lvlOverride w:ilvl="3"/>
-    <w:lvlOverride w:ilvl="4"/>
-    <w:lvlOverride w:ilvl="5"/>
-    <w:lvlOverride w:ilvl="6"/>
-    <w:lvlOverride w:ilvl="7"/>
-    <w:lvlOverride w:ilvl="8"/>
   </w:num>
   <w:num w:numId="16" w16cid:durableId="792289185">
     <w:abstractNumId w:val="7"/>
-    <w:lvlOverride w:ilvl="0"/>
-    <w:lvlOverride w:ilvl="1"/>
-    <w:lvlOverride w:ilvl="2"/>
-    <w:lvlOverride w:ilvl="3"/>
-    <w:lvlOverride w:ilvl="4"/>
-    <w:lvlOverride w:ilvl="5"/>
-    <w:lvlOverride w:ilvl="6"/>
-    <w:lvlOverride w:ilvl="7"/>
-    <w:lvlOverride w:ilvl="8"/>
   </w:num>
   <w:num w:numId="17" w16cid:durableId="52311446">
     <w:abstractNumId w:val="10"/>
-    <w:lvlOverride w:ilvl="0"/>
-    <w:lvlOverride w:ilvl="1"/>
-    <w:lvlOverride w:ilvl="2"/>
-    <w:lvlOverride w:ilvl="3"/>
-    <w:lvlOverride w:ilvl="4"/>
-    <w:lvlOverride w:ilvl="5"/>
-    <w:lvlOverride w:ilvl="6"/>
-    <w:lvlOverride w:ilvl="7"/>
-    <w:lvlOverride w:ilvl="8"/>
   </w:num>
   <w:num w:numId="18" w16cid:durableId="2146847358">
     <w:abstractNumId w:val="13"/>
-    <w:lvlOverride w:ilvl="0"/>
-    <w:lvlOverride w:ilvl="1"/>
-    <w:lvlOverride w:ilvl="2"/>
-    <w:lvlOverride w:ilvl="3"/>
-    <w:lvlOverride w:ilvl="4"/>
-    <w:lvlOverride w:ilvl="5"/>
-    <w:lvlOverride w:ilvl="6"/>
-    <w:lvlOverride w:ilvl="7"/>
-    <w:lvlOverride w:ilvl="8"/>
   </w:num>
   <w:num w:numId="19" w16cid:durableId="1275019734">
     <w:abstractNumId w:val="17"/>
-    <w:lvlOverride w:ilvl="0"/>
-    <w:lvlOverride w:ilvl="1"/>
-    <w:lvlOverride w:ilvl="2"/>
-    <w:lvlOverride w:ilvl="3"/>
-    <w:lvlOverride w:ilvl="4"/>
-    <w:lvlOverride w:ilvl="5"/>
-    <w:lvlOverride w:ilvl="6"/>
-    <w:lvlOverride w:ilvl="7"/>
-    <w:lvlOverride w:ilvl="8"/>
   </w:num>
   <w:num w:numId="20" w16cid:durableId="343216541">
     <w:abstractNumId w:val="0"/>
-    <w:lvlOverride w:ilvl="0"/>
-    <w:lvlOverride w:ilvl="1"/>
-    <w:lvlOverride w:ilvl="2"/>
-    <w:lvlOverride w:ilvl="3"/>
-    <w:lvlOverride w:ilvl="4"/>
-    <w:lvlOverride w:ilvl="5"/>
-    <w:lvlOverride w:ilvl="6"/>
-    <w:lvlOverride w:ilvl="7"/>
-    <w:lvlOverride w:ilvl="8"/>
   </w:num>
   <w:num w:numId="21" w16cid:durableId="1170875760">
     <w:abstractNumId w:val="18"/>
-    <w:lvlOverride w:ilvl="0"/>
-    <w:lvlOverride w:ilvl="1"/>
-    <w:lvlOverride w:ilvl="2"/>
-    <w:lvlOverride w:ilvl="3"/>
-    <w:lvlOverride w:ilvl="4"/>
-    <w:lvlOverride w:ilvl="5"/>
-    <w:lvlOverride w:ilvl="6"/>
-    <w:lvlOverride w:ilvl="7"/>
-    <w:lvlOverride w:ilvl="8"/>
   </w:num>
   <w:num w:numId="22" w16cid:durableId="1036663825">
     <w:abstractNumId w:val="20"/>
-    <w:lvlOverride w:ilvl="0"/>
-    <w:lvlOverride w:ilvl="1"/>
-    <w:lvlOverride w:ilvl="2"/>
-    <w:lvlOverride w:ilvl="3"/>
-    <w:lvlOverride w:ilvl="4"/>
-    <w:lvlOverride w:ilvl="5"/>
-    <w:lvlOverride w:ilvl="6"/>
-    <w:lvlOverride w:ilvl="7"/>
-    <w:lvlOverride w:ilvl="8"/>
   </w:num>
   <w:num w:numId="23" w16cid:durableId="469833867">
     <w:abstractNumId w:val="22"/>
-    <w:lvlOverride w:ilvl="0"/>
-    <w:lvlOverride w:ilvl="1"/>
-    <w:lvlOverride w:ilvl="2"/>
-    <w:lvlOverride w:ilvl="3"/>
-    <w:lvlOverride w:ilvl="4"/>
-    <w:lvlOverride w:ilvl="5"/>
-    <w:lvlOverride w:ilvl="6"/>
-    <w:lvlOverride w:ilvl="7"/>
-    <w:lvlOverride w:ilvl="8"/>
   </w:num>
 </w:numbering>
+</file>
+
+<file path=word/people.xml><?xml version="1.0" encoding="utf-8"?>
+<w15:people xmlns:wpc="http://schemas.microsoft.com/office/word/2010/wordprocessingCanvas" xmlns:cx="http://schemas.microsoft.com/office/drawing/2014/chartex" xmlns:cx1="http://schemas.microsoft.com/office/drawing/2015/9/8/chartex" xmlns:cx2="http://schemas.microsoft.com/office/drawing/2015/10/21/chartex" xmlns:cx3="http://schemas.microsoft.com/office/drawing/2016/5/9/chartex" xmlns:cx4="http://schemas.microsoft.com/office/drawing/2016/5/10/chartex" xmlns:cx5="http://schemas.microsoft.com/office/drawing/2016/5/11/chartex" xmlns:cx6="http://schemas.microsoft.com/office/drawing/2016/5/12/chartex" xmlns:cx7="http://schemas.microsoft.com/office/drawing/2016/5/13/chartex" xmlns:cx8="http://schemas.microsoft.com/office/drawing/2016/5/14/chartex" xmlns:mc="http://schemas.openxmlformats.org/markup-compatibility/2006" xmlns:aink="http://schemas.microsoft.com/office/drawing/2016/ink" xmlns:am3d="http://schemas.microsoft.com/office/drawing/2017/model3d" xmlns:o="urn:schemas-microsoft-com:office:office" xmlns:oel="http://schemas.microsoft.com/office/2019/extlst" xmlns:r="http://schemas.openxmlformats.org/officeDocument/2006/relationships" xmlns:m="http://schemas.openxmlformats.org/officeDocument/2006/math" xmlns:v="urn:schemas-microsoft-com:vml" xmlns:wp14="http://schemas.microsoft.com/office/word/2010/wordprocessingDrawing" xmlns:wp="http://schemas.openxmlformats.org/drawingml/2006/wordprocessingDrawing" xmlns:w10="urn:schemas-microsoft-com:office:word" xmlns:w="http://schemas.openxmlformats.org/wordprocessingml/2006/main" xmlns:w14="http://schemas.microsoft.com/office/word/2010/wordml" xmlns:w15="http://schemas.microsoft.com/office/word/2012/wordml" xmlns:w16cex="http://schemas.microsoft.com/office/word/2018/wordml/cex" xmlns:w16cid="http://schemas.microsoft.com/office/word/2016/wordml/cid" xmlns:w16="http://schemas.microsoft.com/office/word/2018/wordml" xmlns:w16sdtdh="http://schemas.microsoft.com/office/word/2020/wordml/sdtdatahash" xmlns:w16se="http://schemas.microsoft.com/office/word/2015/wordml/symex" xmlns:wpg="http://schemas.microsoft.com/office/word/2010/wordprocessingGroup" xmlns:wpi="http://schemas.microsoft.com/office/word/2010/wordprocessingInk" xmlns:wne="http://schemas.microsoft.com/office/word/2006/wordml" xmlns:wps="http://schemas.microsoft.com/office/word/2010/wordprocessingShape" mc:Ignorable="w14 w15 w16se w16cid w16 w16cex w16sdtdh wp14">
+  <w15:person w15:author="Muneeb Ali">
+    <w15:presenceInfo w15:providerId="AD" w15:userId="S::muneeb.ali1@ucalgary.ca::7e48cd05-8b23-4c8a-8895-fdae10b2e83b"/>
+  </w15:person>
+</w15:people>
 </file>
 
 <file path=word/styles.xml><?xml version="1.0" encoding="utf-8"?>
@@ -7321,6 +8177,62 @@
       <w:szCs w:val="16"/>
     </w:rPr>
   </w:style>
+  <w:style w:type="paragraph" w:styleId="CommentText">
+    <w:name w:val="annotation text"/>
+    <w:basedOn w:val="Normal"/>
+    <w:link w:val="CommentTextChar"/>
+    <w:uiPriority w:val="99"/>
+    <w:unhideWhenUsed/>
+    <w:pPr>
+      <w:spacing w:line="240" w:lineRule="auto"/>
+    </w:pPr>
+    <w:rPr>
+      <w:sz w:val="20"/>
+      <w:szCs w:val="20"/>
+    </w:rPr>
+  </w:style>
+  <w:style w:type="character" w:customStyle="1" w:styleId="CommentTextChar">
+    <w:name w:val="Comment Text Char"/>
+    <w:basedOn w:val="DefaultParagraphFont"/>
+    <w:link w:val="CommentText"/>
+    <w:uiPriority w:val="99"/>
+    <w:rPr>
+      <w:kern w:val="0"/>
+      <w:sz w:val="20"/>
+      <w:szCs w:val="20"/>
+      <w14:ligatures w14:val="none"/>
+    </w:rPr>
+  </w:style>
+  <w:style w:type="paragraph" w:styleId="CommentSubject">
+    <w:name w:val="annotation subject"/>
+    <w:basedOn w:val="CommentText"/>
+    <w:next w:val="CommentText"/>
+    <w:link w:val="CommentSubjectChar"/>
+    <w:uiPriority w:val="99"/>
+    <w:semiHidden/>
+    <w:unhideWhenUsed/>
+    <w:rsid w:val="000C59B2"/>
+    <w:rPr>
+      <w:b/>
+      <w:bCs/>
+    </w:rPr>
+  </w:style>
+  <w:style w:type="character" w:customStyle="1" w:styleId="CommentSubjectChar">
+    <w:name w:val="Comment Subject Char"/>
+    <w:basedOn w:val="CommentTextChar"/>
+    <w:link w:val="CommentSubject"/>
+    <w:uiPriority w:val="99"/>
+    <w:semiHidden/>
+    <w:rsid w:val="000C59B2"/>
+    <w:rPr>
+      <w:b/>
+      <w:bCs/>
+      <w:kern w:val="0"/>
+      <w:sz w:val="20"/>
+      <w:szCs w:val="20"/>
+      <w14:ligatures w14:val="none"/>
+    </w:rPr>
+  </w:style>
 </w:styles>
 </file>
 

</xml_diff>